<commit_message>
vmware slackkware se añaden usuarios
</commit_message>
<xml_diff>
--- a/Laboratorios/Laboratorio 1/Linux Slackware/LinuxSlackware VMWare.docx
+++ b/Laboratorios/Laboratorio 1/Linux Slackware/LinuxSlackware VMWare.docx
@@ -119,15 +119,13 @@
           <w:lang w:val="es-ES"/>
         </w:rPr>
       </w:pPr>
-      <w:proofErr w:type="spellStart"/>
       <w:r>
         <w:rPr>
           <w:sz w:val="28"/>
           <w:lang w:val="es-ES"/>
         </w:rPr>
-        <w:t>johann</w:t>
-      </w:r>
-      <w:proofErr w:type="spellEnd"/>
+        <w:t>Johann Alfonso Cepeda</w:t>
+      </w:r>
     </w:p>
     <w:p>
       <w:pPr>
@@ -2067,6 +2065,9 @@
     <w:p>
       <w:pPr>
         <w:pStyle w:val="ListParagraph"/>
+        <w:rPr>
+          <w:lang w:val="es-ES"/>
+        </w:rPr>
       </w:pPr>
       <w:r>
         <w:rPr>
@@ -8880,11 +8881,13 @@
       <w:pPr>
         <w:rPr>
           <w:noProof/>
+          <w:lang w:val="es-ES"/>
         </w:rPr>
       </w:pPr>
       <w:r>
         <w:rPr>
           <w:noProof/>
+          <w:lang w:val="es-ES"/>
         </w:rPr>
         <w:t xml:space="preserve">  </w:t>
       </w:r>
@@ -8925,6 +8928,91 @@
                     <a:xfrm>
                       <a:off x="0" y="0"/>
                       <a:ext cx="5612130" cy="4582160"/>
+                    </a:xfrm>
+                    <a:prstGeom prst="rect">
+                      <a:avLst/>
+                    </a:prstGeom>
+                  </pic:spPr>
+                </pic:pic>
+              </a:graphicData>
+            </a:graphic>
+          </wp:inline>
+        </w:drawing>
+      </w:r>
+    </w:p>
+    <w:p>
+      <w:pPr>
+        <w:pStyle w:val="Heading2"/>
+        <w:rPr>
+          <w:b/>
+          <w:lang w:val="es-ES"/>
+        </w:rPr>
+      </w:pPr>
+      <w:r>
+        <w:rPr>
+          <w:b/>
+          <w:lang w:val="es-ES"/>
+        </w:rPr>
+        <w:t>Creaci</w:t>
+      </w:r>
+      <w:r>
+        <w:rPr>
+          <w:b/>
+          <w:lang w:val="es-ES"/>
+        </w:rPr>
+        <w:t>ó</w:t>
+      </w:r>
+      <w:r>
+        <w:rPr>
+          <w:b/>
+          <w:lang w:val="es-ES"/>
+        </w:rPr>
+        <w:t>n de Usuarios</w:t>
+      </w:r>
+    </w:p>
+    <w:p>
+      <w:pPr>
+        <w:rPr>
+          <w:lang w:val="es-ES"/>
+        </w:rPr>
+      </w:pPr>
+    </w:p>
+    <w:p>
+      <w:pPr>
+        <w:rPr>
+          <w:lang w:val="es-ES"/>
+        </w:rPr>
+      </w:pPr>
+      <w:r>
+        <w:rPr>
+          <w:noProof/>
+        </w:rPr>
+        <w:lastRenderedPageBreak/>
+        <w:drawing>
+          <wp:inline distT="0" distB="0" distL="0" distR="0" wp14:anchorId="1B8AFAD7" wp14:editId="33AC55ED">
+            <wp:extent cx="5612130" cy="3743960"/>
+            <wp:effectExtent l="0" t="0" r="7620" b="8890"/>
+            <wp:docPr id="45" name="Picture 45"/>
+            <wp:cNvGraphicFramePr>
+              <a:graphicFrameLocks xmlns:a="http://schemas.openxmlformats.org/drawingml/2006/main" noChangeAspect="1"/>
+            </wp:cNvGraphicFramePr>
+            <a:graphic xmlns:a="http://schemas.openxmlformats.org/drawingml/2006/main">
+              <a:graphicData uri="http://schemas.openxmlformats.org/drawingml/2006/picture">
+                <pic:pic xmlns:pic="http://schemas.openxmlformats.org/drawingml/2006/picture">
+                  <pic:nvPicPr>
+                    <pic:cNvPr id="1" name=""/>
+                    <pic:cNvPicPr/>
+                  </pic:nvPicPr>
+                  <pic:blipFill>
+                    <a:blip r:embed="rId73"/>
+                    <a:stretch>
+                      <a:fillRect/>
+                    </a:stretch>
+                  </pic:blipFill>
+                  <pic:spPr>
+                    <a:xfrm>
+                      <a:off x="0" y="0"/>
+                      <a:ext cx="5612130" cy="3743960"/>
                     </a:xfrm>
                     <a:prstGeom prst="rect">
                       <a:avLst/>
@@ -9545,6 +9633,7 @@
     <w:lsdException w:name="HTML Sample" w:semiHidden="1" w:unhideWhenUsed="1"/>
     <w:lsdException w:name="HTML Typewriter" w:semiHidden="1" w:unhideWhenUsed="1"/>
     <w:lsdException w:name="HTML Variable" w:semiHidden="1" w:unhideWhenUsed="1"/>
+    <w:lsdException w:name="Normal Table" w:semiHidden="1" w:unhideWhenUsed="1"/>
     <w:lsdException w:name="annotation subject" w:semiHidden="1" w:unhideWhenUsed="1"/>
     <w:lsdException w:name="No List" w:semiHidden="1" w:unhideWhenUsed="1"/>
     <w:lsdException w:name="Outline List 1" w:semiHidden="1" w:unhideWhenUsed="1"/>
@@ -9588,8 +9677,10 @@
     <w:lsdException w:name="Table Elegant" w:semiHidden="1" w:unhideWhenUsed="1"/>
     <w:lsdException w:name="Table Professional" w:semiHidden="1" w:unhideWhenUsed="1"/>
     <w:lsdException w:name="Table Subtle 1" w:semiHidden="1" w:unhideWhenUsed="1"/>
+    <w:lsdException w:name="Table Subtle 2" w:semiHidden="1" w:unhideWhenUsed="1"/>
     <w:lsdException w:name="Table Web 1" w:semiHidden="1" w:unhideWhenUsed="1"/>
     <w:lsdException w:name="Table Web 2" w:semiHidden="1" w:unhideWhenUsed="1"/>
+    <w:lsdException w:name="Table Web 3" w:semiHidden="1" w:unhideWhenUsed="1"/>
     <w:lsdException w:name="Balloon Text" w:semiHidden="1" w:unhideWhenUsed="1"/>
     <w:lsdException w:name="Table Grid" w:uiPriority="39"/>
     <w:lsdException w:name="Table Theme" w:semiHidden="1" w:unhideWhenUsed="1"/>
@@ -10444,7 +10535,7 @@
 </file>
 
 <file path=customXml/itemProps1.xml><?xml version="1.0" encoding="utf-8"?>
-<ds:datastoreItem xmlns:ds="http://schemas.openxmlformats.org/officeDocument/2006/customXml" ds:itemID="{86EC645E-3ACC-46AC-A5A6-179450FF0664}">
+<ds:datastoreItem xmlns:ds="http://schemas.openxmlformats.org/officeDocument/2006/customXml" ds:itemID="{07966EF2-D34B-4146-8697-AC459397D084}">
   <ds:schemaRefs>
     <ds:schemaRef ds:uri="http://schemas.openxmlformats.org/officeDocument/2006/bibliography"/>
   </ds:schemaRefs>

</xml_diff>